<commit_message>
BAB I  : Beres
</commit_message>
<xml_diff>
--- a/BAB I.docx
+++ b/BAB I.docx
@@ -5,6 +5,10 @@
     <w:p>
       <w:pPr>
         <w:pStyle w:val="BAB"/>
+        <w:tabs>
+          <w:tab w:val="clear" w:pos="4513"/>
+          <w:tab w:val="clear" w:pos="6480"/>
+        </w:tabs>
         <w:spacing w:line="360" w:lineRule="auto"/>
         <w:rPr>
           <w:sz w:val="28"/>
@@ -43,6 +47,8 @@
           <w:szCs w:val="24"/>
         </w:rPr>
       </w:pPr>
+      <w:bookmarkStart w:id="2" w:name="_GoBack"/>
+      <w:bookmarkEnd w:id="2"/>
     </w:p>
     <w:p>
       <w:pPr>
@@ -1006,6 +1012,7 @@
         </w:rPr>
         <w:t xml:space="preserve">Bagaimana mendesain sistem informasi kosan untuk meningkatkan akses ke </w:t>
       </w:r>
+      <w:proofErr w:type="spellStart"/>
       <w:r>
         <w:rPr>
           <w:rFonts w:ascii="Times New Roman" w:hAnsi="Times New Roman" w:cs="Times New Roman"/>
@@ -1014,6 +1021,7 @@
         </w:rPr>
         <w:t>penghuni</w:t>
       </w:r>
+      <w:proofErr w:type="spellEnd"/>
       <w:r>
         <w:rPr>
           <w:rFonts w:ascii="Times New Roman" w:hAnsi="Times New Roman" w:cs="Times New Roman"/>
@@ -1092,8 +1100,36 @@
           <w:szCs w:val="24"/>
           <w:lang w:val="en-US"/>
         </w:rPr>
-        <w:t xml:space="preserve"> dan fasilitasnya</w:t>
-      </w:r>
+        <w:t xml:space="preserve"> </w:t>
+      </w:r>
+      <w:proofErr w:type="spellStart"/>
+      <w:r>
+        <w:rPr>
+          <w:rFonts w:ascii="Times New Roman" w:hAnsi="Times New Roman" w:cs="Times New Roman"/>
+          <w:szCs w:val="24"/>
+          <w:lang w:val="en-US"/>
+        </w:rPr>
+        <w:t>dan</w:t>
+      </w:r>
+      <w:proofErr w:type="spellEnd"/>
+      <w:r>
+        <w:rPr>
+          <w:rFonts w:ascii="Times New Roman" w:hAnsi="Times New Roman" w:cs="Times New Roman"/>
+          <w:szCs w:val="24"/>
+          <w:lang w:val="en-US"/>
+        </w:rPr>
+        <w:t xml:space="preserve"> </w:t>
+      </w:r>
+      <w:proofErr w:type="spellStart"/>
+      <w:r>
+        <w:rPr>
+          <w:rFonts w:ascii="Times New Roman" w:hAnsi="Times New Roman" w:cs="Times New Roman"/>
+          <w:szCs w:val="24"/>
+          <w:lang w:val="en-US"/>
+        </w:rPr>
+        <w:t>fasilitasnya</w:t>
+      </w:r>
+      <w:proofErr w:type="spellEnd"/>
       <w:r>
         <w:rPr>
           <w:rFonts w:ascii="Times New Roman" w:hAnsi="Times New Roman" w:cs="Times New Roman"/>
@@ -1174,14 +1210,80 @@
           <w:szCs w:val="24"/>
         </w:rPr>
       </w:pPr>
-      <w:r>
-        <w:rPr>
-          <w:rFonts w:ascii="Times New Roman" w:hAnsi="Times New Roman" w:cs="Times New Roman"/>
-          <w:szCs w:val="24"/>
-          <w:lang w:val="en-US"/>
-        </w:rPr>
-        <w:t>Membuat fitur aplikasi pemesanan(</w:t>
-      </w:r>
+      <w:proofErr w:type="spellStart"/>
+      <w:r>
+        <w:rPr>
+          <w:rFonts w:ascii="Times New Roman" w:hAnsi="Times New Roman" w:cs="Times New Roman"/>
+          <w:szCs w:val="24"/>
+          <w:lang w:val="en-US"/>
+        </w:rPr>
+        <w:t>Membuat</w:t>
+      </w:r>
+      <w:proofErr w:type="spellEnd"/>
+      <w:r>
+        <w:rPr>
+          <w:rFonts w:ascii="Times New Roman" w:hAnsi="Times New Roman" w:cs="Times New Roman"/>
+          <w:szCs w:val="24"/>
+          <w:lang w:val="en-US"/>
+        </w:rPr>
+        <w:t xml:space="preserve"> </w:t>
+      </w:r>
+      <w:proofErr w:type="spellStart"/>
+      <w:r>
+        <w:rPr>
+          <w:rFonts w:ascii="Times New Roman" w:hAnsi="Times New Roman" w:cs="Times New Roman"/>
+          <w:szCs w:val="24"/>
+          <w:lang w:val="en-US"/>
+        </w:rPr>
+        <w:t>fitur</w:t>
+      </w:r>
+      <w:proofErr w:type="spellEnd"/>
+      <w:r>
+        <w:rPr>
+          <w:rFonts w:ascii="Times New Roman" w:hAnsi="Times New Roman" w:cs="Times New Roman"/>
+          <w:szCs w:val="24"/>
+          <w:lang w:val="en-US"/>
+        </w:rPr>
+        <w:t xml:space="preserve"> </w:t>
+      </w:r>
+      <w:proofErr w:type="spellStart"/>
+      <w:r>
+        <w:rPr>
+          <w:rFonts w:ascii="Times New Roman" w:hAnsi="Times New Roman" w:cs="Times New Roman"/>
+          <w:szCs w:val="24"/>
+          <w:lang w:val="en-US"/>
+        </w:rPr>
+        <w:t>aplikasi</w:t>
+      </w:r>
+      <w:proofErr w:type="spellEnd"/>
+      <w:r>
+        <w:rPr>
+          <w:rFonts w:ascii="Times New Roman" w:hAnsi="Times New Roman" w:cs="Times New Roman"/>
+          <w:szCs w:val="24"/>
+          <w:lang w:val="en-US"/>
+        </w:rPr>
+        <w:t xml:space="preserve"> </w:t>
+      </w:r>
+      <w:proofErr w:type="spellStart"/>
+      <w:proofErr w:type="gramStart"/>
+      <w:r>
+        <w:rPr>
+          <w:rFonts w:ascii="Times New Roman" w:hAnsi="Times New Roman" w:cs="Times New Roman"/>
+          <w:szCs w:val="24"/>
+          <w:lang w:val="en-US"/>
+        </w:rPr>
+        <w:t>pemesanan</w:t>
+      </w:r>
+      <w:proofErr w:type="spellEnd"/>
+      <w:r>
+        <w:rPr>
+          <w:rFonts w:ascii="Times New Roman" w:hAnsi="Times New Roman" w:cs="Times New Roman"/>
+          <w:szCs w:val="24"/>
+          <w:lang w:val="en-US"/>
+        </w:rPr>
+        <w:t>(</w:t>
+      </w:r>
+      <w:proofErr w:type="gramEnd"/>
       <w:r>
         <w:rPr>
           <w:rFonts w:ascii="Times New Roman" w:hAnsi="Times New Roman" w:cs="Times New Roman"/>
@@ -1197,7 +1299,25 @@
           <w:szCs w:val="24"/>
           <w:lang w:val="en-US"/>
         </w:rPr>
-        <w:t>) kosan.</w:t>
+        <w:t xml:space="preserve">) </w:t>
+      </w:r>
+      <w:proofErr w:type="spellStart"/>
+      <w:r>
+        <w:rPr>
+          <w:rFonts w:ascii="Times New Roman" w:hAnsi="Times New Roman" w:cs="Times New Roman"/>
+          <w:szCs w:val="24"/>
+          <w:lang w:val="en-US"/>
+        </w:rPr>
+        <w:t>kosan</w:t>
+      </w:r>
+      <w:proofErr w:type="spellEnd"/>
+      <w:r>
+        <w:rPr>
+          <w:rFonts w:ascii="Times New Roman" w:hAnsi="Times New Roman" w:cs="Times New Roman"/>
+          <w:szCs w:val="24"/>
+          <w:lang w:val="en-US"/>
+        </w:rPr>
+        <w:t>.</w:t>
       </w:r>
     </w:p>
     <w:p>
@@ -1219,7 +1339,7 @@
           <w:numId w:val="4"/>
         </w:numPr>
         <w:spacing w:line="360" w:lineRule="auto"/>
-        <w:ind w:left="0" w:right="-2" w:firstLine="0"/>
+        <w:ind w:left="709" w:right="-2" w:hanging="709"/>
         <w:rPr>
           <w:rFonts w:ascii="Times New Roman" w:hAnsi="Times New Roman" w:cs="Times New Roman"/>
           <w:b/>
@@ -1288,10 +1408,18 @@
           <w:szCs w:val="24"/>
           <w:lang w:val="en-US"/>
         </w:rPr>
-        <w:t xml:space="preserve"> kosan</w:t>
-      </w:r>
-      <w:bookmarkStart w:id="2" w:name="_GoBack"/>
-      <w:bookmarkEnd w:id="2"/>
+        <w:t xml:space="preserve"> </w:t>
+      </w:r>
+      <w:proofErr w:type="spellStart"/>
+      <w:r>
+        <w:rPr>
+          <w:rFonts w:ascii="Times New Roman" w:hAnsi="Times New Roman" w:cs="Times New Roman"/>
+          <w:szCs w:val="24"/>
+          <w:lang w:val="en-US"/>
+        </w:rPr>
+        <w:t>kosan</w:t>
+      </w:r>
+      <w:proofErr w:type="spellEnd"/>
       <w:r>
         <w:rPr>
           <w:rFonts w:ascii="Times New Roman" w:hAnsi="Times New Roman" w:cs="Times New Roman"/>
@@ -1351,21 +1479,248 @@
           <w:szCs w:val="24"/>
         </w:rPr>
       </w:pPr>
-      <w:r>
-        <w:rPr>
-          <w:rFonts w:ascii="Times New Roman" w:hAnsi="Times New Roman" w:cs="Times New Roman"/>
-          <w:szCs w:val="24"/>
-          <w:lang w:val="en-US"/>
-        </w:rPr>
-        <w:t>Menyediakan fitur pemesanan kamar kosan, pembayaran dilakukan dengan cara transfer ke</w:t>
-      </w:r>
-      <w:r>
-        <w:rPr>
-          <w:rFonts w:ascii="Times New Roman" w:hAnsi="Times New Roman" w:cs="Times New Roman"/>
-          <w:szCs w:val="24"/>
-          <w:lang w:val="en-US"/>
-        </w:rPr>
-        <w:t xml:space="preserve"> rekening yang telah disediakan.</w:t>
+      <w:proofErr w:type="spellStart"/>
+      <w:r>
+        <w:rPr>
+          <w:rFonts w:ascii="Times New Roman" w:hAnsi="Times New Roman" w:cs="Times New Roman"/>
+          <w:szCs w:val="24"/>
+          <w:lang w:val="en-US"/>
+        </w:rPr>
+        <w:t>Menyediakan</w:t>
+      </w:r>
+      <w:proofErr w:type="spellEnd"/>
+      <w:r>
+        <w:rPr>
+          <w:rFonts w:ascii="Times New Roman" w:hAnsi="Times New Roman" w:cs="Times New Roman"/>
+          <w:szCs w:val="24"/>
+          <w:lang w:val="en-US"/>
+        </w:rPr>
+        <w:t xml:space="preserve"> </w:t>
+      </w:r>
+      <w:proofErr w:type="spellStart"/>
+      <w:r>
+        <w:rPr>
+          <w:rFonts w:ascii="Times New Roman" w:hAnsi="Times New Roman" w:cs="Times New Roman"/>
+          <w:szCs w:val="24"/>
+          <w:lang w:val="en-US"/>
+        </w:rPr>
+        <w:t>fitur</w:t>
+      </w:r>
+      <w:proofErr w:type="spellEnd"/>
+      <w:r>
+        <w:rPr>
+          <w:rFonts w:ascii="Times New Roman" w:hAnsi="Times New Roman" w:cs="Times New Roman"/>
+          <w:szCs w:val="24"/>
+          <w:lang w:val="en-US"/>
+        </w:rPr>
+        <w:t xml:space="preserve"> </w:t>
+      </w:r>
+      <w:proofErr w:type="spellStart"/>
+      <w:r>
+        <w:rPr>
+          <w:rFonts w:ascii="Times New Roman" w:hAnsi="Times New Roman" w:cs="Times New Roman"/>
+          <w:szCs w:val="24"/>
+          <w:lang w:val="en-US"/>
+        </w:rPr>
+        <w:t>pemesanan</w:t>
+      </w:r>
+      <w:proofErr w:type="spellEnd"/>
+      <w:r>
+        <w:rPr>
+          <w:rFonts w:ascii="Times New Roman" w:hAnsi="Times New Roman" w:cs="Times New Roman"/>
+          <w:szCs w:val="24"/>
+          <w:lang w:val="en-US"/>
+        </w:rPr>
+        <w:t xml:space="preserve"> </w:t>
+      </w:r>
+      <w:proofErr w:type="spellStart"/>
+      <w:r>
+        <w:rPr>
+          <w:rFonts w:ascii="Times New Roman" w:hAnsi="Times New Roman" w:cs="Times New Roman"/>
+          <w:szCs w:val="24"/>
+          <w:lang w:val="en-US"/>
+        </w:rPr>
+        <w:t>ka</w:t>
+      </w:r>
+      <w:r>
+        <w:rPr>
+          <w:rFonts w:ascii="Times New Roman" w:hAnsi="Times New Roman" w:cs="Times New Roman"/>
+          <w:szCs w:val="24"/>
+          <w:lang w:val="en-US"/>
+        </w:rPr>
+        <w:t>mar</w:t>
+      </w:r>
+      <w:proofErr w:type="spellEnd"/>
+      <w:r>
+        <w:rPr>
+          <w:rFonts w:ascii="Times New Roman" w:hAnsi="Times New Roman" w:cs="Times New Roman"/>
+          <w:szCs w:val="24"/>
+          <w:lang w:val="en-US"/>
+        </w:rPr>
+        <w:t xml:space="preserve"> </w:t>
+      </w:r>
+      <w:proofErr w:type="spellStart"/>
+      <w:r>
+        <w:rPr>
+          <w:rFonts w:ascii="Times New Roman" w:hAnsi="Times New Roman" w:cs="Times New Roman"/>
+          <w:szCs w:val="24"/>
+          <w:lang w:val="en-US"/>
+        </w:rPr>
+        <w:t>kosan</w:t>
+      </w:r>
+      <w:proofErr w:type="spellEnd"/>
+      <w:r>
+        <w:rPr>
+          <w:rFonts w:ascii="Times New Roman" w:hAnsi="Times New Roman" w:cs="Times New Roman"/>
+          <w:szCs w:val="24"/>
+          <w:lang w:val="en-US"/>
+        </w:rPr>
+        <w:t xml:space="preserve">, </w:t>
+      </w:r>
+      <w:proofErr w:type="spellStart"/>
+      <w:r>
+        <w:rPr>
+          <w:rFonts w:ascii="Times New Roman" w:hAnsi="Times New Roman" w:cs="Times New Roman"/>
+          <w:szCs w:val="24"/>
+          <w:lang w:val="en-US"/>
+        </w:rPr>
+        <w:t>pembayaran</w:t>
+      </w:r>
+      <w:proofErr w:type="spellEnd"/>
+      <w:r>
+        <w:rPr>
+          <w:rFonts w:ascii="Times New Roman" w:hAnsi="Times New Roman" w:cs="Times New Roman"/>
+          <w:szCs w:val="24"/>
+          <w:lang w:val="en-US"/>
+        </w:rPr>
+        <w:t xml:space="preserve"> </w:t>
+      </w:r>
+      <w:proofErr w:type="spellStart"/>
+      <w:r>
+        <w:rPr>
+          <w:rFonts w:ascii="Times New Roman" w:hAnsi="Times New Roman" w:cs="Times New Roman"/>
+          <w:szCs w:val="24"/>
+          <w:lang w:val="en-US"/>
+        </w:rPr>
+        <w:t>dilakukan</w:t>
+      </w:r>
+      <w:proofErr w:type="spellEnd"/>
+      <w:r>
+        <w:rPr>
+          <w:rFonts w:ascii="Times New Roman" w:hAnsi="Times New Roman" w:cs="Times New Roman"/>
+          <w:szCs w:val="24"/>
+        </w:rPr>
+        <w:t xml:space="preserve"> </w:t>
+      </w:r>
+      <w:proofErr w:type="spellStart"/>
+      <w:r>
+        <w:rPr>
+          <w:rFonts w:ascii="Times New Roman" w:hAnsi="Times New Roman" w:cs="Times New Roman"/>
+          <w:szCs w:val="24"/>
+          <w:lang w:val="en-US"/>
+        </w:rPr>
+        <w:t>dengan</w:t>
+      </w:r>
+      <w:proofErr w:type="spellEnd"/>
+      <w:r>
+        <w:rPr>
+          <w:rFonts w:ascii="Times New Roman" w:hAnsi="Times New Roman" w:cs="Times New Roman"/>
+          <w:szCs w:val="24"/>
+          <w:lang w:val="en-US"/>
+        </w:rPr>
+        <w:t xml:space="preserve"> </w:t>
+      </w:r>
+      <w:proofErr w:type="spellStart"/>
+      <w:proofErr w:type="gramStart"/>
+      <w:r>
+        <w:rPr>
+          <w:rFonts w:ascii="Times New Roman" w:hAnsi="Times New Roman" w:cs="Times New Roman"/>
+          <w:szCs w:val="24"/>
+          <w:lang w:val="en-US"/>
+        </w:rPr>
+        <w:t>cara</w:t>
+      </w:r>
+      <w:proofErr w:type="spellEnd"/>
+      <w:proofErr w:type="gramEnd"/>
+      <w:r>
+        <w:rPr>
+          <w:rFonts w:ascii="Times New Roman" w:hAnsi="Times New Roman" w:cs="Times New Roman"/>
+          <w:szCs w:val="24"/>
+          <w:lang w:val="en-US"/>
+        </w:rPr>
+        <w:t xml:space="preserve"> transfer </w:t>
+      </w:r>
+      <w:proofErr w:type="spellStart"/>
+      <w:r>
+        <w:rPr>
+          <w:rFonts w:ascii="Times New Roman" w:hAnsi="Times New Roman" w:cs="Times New Roman"/>
+          <w:szCs w:val="24"/>
+          <w:lang w:val="en-US"/>
+        </w:rPr>
+        <w:t>ke</w:t>
+      </w:r>
+      <w:proofErr w:type="spellEnd"/>
+      <w:r>
+        <w:rPr>
+          <w:rFonts w:ascii="Times New Roman" w:hAnsi="Times New Roman" w:cs="Times New Roman"/>
+          <w:szCs w:val="24"/>
+          <w:lang w:val="en-US"/>
+        </w:rPr>
+        <w:t xml:space="preserve"> </w:t>
+      </w:r>
+      <w:proofErr w:type="spellStart"/>
+      <w:r>
+        <w:rPr>
+          <w:rFonts w:ascii="Times New Roman" w:hAnsi="Times New Roman" w:cs="Times New Roman"/>
+          <w:szCs w:val="24"/>
+          <w:lang w:val="en-US"/>
+        </w:rPr>
+        <w:t>rekening</w:t>
+      </w:r>
+      <w:proofErr w:type="spellEnd"/>
+      <w:r>
+        <w:rPr>
+          <w:rFonts w:ascii="Times New Roman" w:hAnsi="Times New Roman" w:cs="Times New Roman"/>
+          <w:szCs w:val="24"/>
+          <w:lang w:val="en-US"/>
+        </w:rPr>
+        <w:t xml:space="preserve"> yang </w:t>
+      </w:r>
+      <w:proofErr w:type="spellStart"/>
+      <w:r>
+        <w:rPr>
+          <w:rFonts w:ascii="Times New Roman" w:hAnsi="Times New Roman" w:cs="Times New Roman"/>
+          <w:szCs w:val="24"/>
+          <w:lang w:val="en-US"/>
+        </w:rPr>
+        <w:t>telah</w:t>
+      </w:r>
+      <w:proofErr w:type="spellEnd"/>
+      <w:r>
+        <w:rPr>
+          <w:rFonts w:ascii="Times New Roman" w:hAnsi="Times New Roman" w:cs="Times New Roman"/>
+          <w:szCs w:val="24"/>
+          <w:lang w:val="en-US"/>
+        </w:rPr>
+        <w:t xml:space="preserve"> </w:t>
+      </w:r>
+      <w:proofErr w:type="spellStart"/>
+      <w:r>
+        <w:rPr>
+          <w:rFonts w:ascii="Times New Roman" w:hAnsi="Times New Roman" w:cs="Times New Roman"/>
+          <w:szCs w:val="24"/>
+          <w:lang w:val="en-US"/>
+        </w:rPr>
+        <w:t>disediakan</w:t>
+      </w:r>
+      <w:proofErr w:type="spellEnd"/>
+      <w:r>
+        <w:rPr>
+          <w:rFonts w:ascii="Times New Roman" w:hAnsi="Times New Roman" w:cs="Times New Roman"/>
+          <w:szCs w:val="24"/>
+          <w:lang w:val="en-US"/>
+        </w:rPr>
+        <w:t>.</w:t>
       </w:r>
     </w:p>
     <w:sectPr>
@@ -2176,7 +2531,7 @@
   <w:abstractNum w:abstractNumId="7">
     <w:nsid w:val="6D953C97"/>
     <w:multiLevelType w:val="multilevel"/>
-    <w:tmpl w:val="534E66DC"/>
+    <w:tmpl w:val="3C62CE0A"/>
     <w:lvl w:ilvl="0">
       <w:start w:val="1"/>
       <w:numFmt w:val="decimal"/>
@@ -2190,7 +2545,7 @@
       </w:rPr>
     </w:lvl>
     <w:lvl w:ilvl="1">
-      <w:start w:val="1"/>
+      <w:start w:val="4"/>
       <w:numFmt w:val="decimal"/>
       <w:lvlText w:val="%1.%2"/>
       <w:lvlJc w:val="left"/>
@@ -2550,6 +2905,9 @@
     <w:lvlOverride w:ilvl="8">
       <w:startOverride w:val="1"/>
     </w:lvlOverride>
+  </w:num>
+  <w:num w:numId="12">
+    <w:abstractNumId w:val="1"/>
   </w:num>
 </w:numbering>
 </file>

</xml_diff>